<commit_message>
Consegna: sistemata formattazione e indice
</commit_message>
<xml_diff>
--- a/DD/DD 1.2.docx
+++ b/DD/DD 1.2.docx
@@ -1,6 +1,6 @@
 
 <file path=word/document.xml><?xml version="1.0" encoding="utf-8"?>
-<w:document xmlns:wpc="http://schemas.microsoft.com/office/word/2010/wordprocessingCanvas" xmlns:mc="http://schemas.openxmlformats.org/markup-compatibility/2006" xmlns:o="urn:schemas-microsoft-com:office:office" xmlns:r="http://schemas.openxmlformats.org/officeDocument/2006/relationships" xmlns:m="http://schemas.openxmlformats.org/officeDocument/2006/math" xmlns:v="urn:schemas-microsoft-com:vml" xmlns:wp14="http://schemas.microsoft.com/office/word/2010/wordprocessingDrawing" xmlns:wp="http://schemas.openxmlformats.org/drawingml/2006/wordprocessingDrawing" xmlns:w10="urn:schemas-microsoft-com:office:word" xmlns:w="http://schemas.openxmlformats.org/wordprocessingml/2006/main" xmlns:w14="http://schemas.microsoft.com/office/word/2010/wordml" xmlns:w15="http://schemas.microsoft.com/office/word/2012/wordml" xmlns:wpg="http://schemas.microsoft.com/office/word/2010/wordprocessingGroup" xmlns:wpi="http://schemas.microsoft.com/office/word/2010/wordprocessingInk" xmlns:wne="http://schemas.microsoft.com/office/word/2006/wordml" xmlns:wps="http://schemas.microsoft.com/office/word/2010/wordprocessingShape" mc:Ignorable="w14 w15 wp14">
+<w:document xmlns:wpc="http://schemas.microsoft.com/office/word/2010/wordprocessingCanvas" xmlns:cx="http://schemas.microsoft.com/office/drawing/2014/chartex" xmlns:cx1="http://schemas.microsoft.com/office/drawing/2015/9/8/chartex" xmlns:cx2="http://schemas.microsoft.com/office/drawing/2015/10/21/chartex" xmlns:cx3="http://schemas.microsoft.com/office/drawing/2016/5/9/chartex" xmlns:cx4="http://schemas.microsoft.com/office/drawing/2016/5/10/chartex" xmlns:cx5="http://schemas.microsoft.com/office/drawing/2016/5/11/chartex" xmlns:cx6="http://schemas.microsoft.com/office/drawing/2016/5/12/chartex" xmlns:cx7="http://schemas.microsoft.com/office/drawing/2016/5/13/chartex" xmlns:cx8="http://schemas.microsoft.com/office/drawing/2016/5/14/chartex" xmlns:mc="http://schemas.openxmlformats.org/markup-compatibility/2006" xmlns:aink="http://schemas.microsoft.com/office/drawing/2016/ink" xmlns:am3d="http://schemas.microsoft.com/office/drawing/2017/model3d" xmlns:o="urn:schemas-microsoft-com:office:office" xmlns:r="http://schemas.openxmlformats.org/officeDocument/2006/relationships" xmlns:m="http://schemas.openxmlformats.org/officeDocument/2006/math" xmlns:v="urn:schemas-microsoft-com:vml" xmlns:wp14="http://schemas.microsoft.com/office/word/2010/wordprocessingDrawing" xmlns:wp="http://schemas.openxmlformats.org/drawingml/2006/wordprocessingDrawing" xmlns:w10="urn:schemas-microsoft-com:office:word" xmlns:w="http://schemas.openxmlformats.org/wordprocessingml/2006/main" xmlns:w14="http://schemas.microsoft.com/office/word/2010/wordml" xmlns:w15="http://schemas.microsoft.com/office/word/2012/wordml" xmlns:w16cid="http://schemas.microsoft.com/office/word/2016/wordml/cid" xmlns:w16se="http://schemas.microsoft.com/office/word/2015/wordml/symex" xmlns:wpg="http://schemas.microsoft.com/office/word/2010/wordprocessingGroup" xmlns:wpi="http://schemas.microsoft.com/office/word/2010/wordprocessingInk" xmlns:wne="http://schemas.microsoft.com/office/word/2006/wordml" xmlns:wps="http://schemas.microsoft.com/office/word/2010/wordprocessingShape" mc:Ignorable="w14 w15 w16se w16cid wp14">
   <w:body>
     <w:p>
       <w:pPr>
@@ -745,6 +745,14 @@
           <w:sz w:val="36"/>
           <w:lang w:val="en-GB"/>
         </w:rPr>
+        <w:tab/>
+      </w:r>
+      <w:r>
+        <w:rPr>
+          <w:rFonts w:ascii="Baskerville Old Face" w:hAnsi="Baskerville Old Face"/>
+          <w:sz w:val="36"/>
+          <w:lang w:val="en-GB"/>
+        </w:rPr>
         <w:t>3</w:t>
       </w:r>
     </w:p>
@@ -1116,33 +1124,33 @@
           <w:sz w:val="36"/>
           <w:lang w:val="en-GB"/>
         </w:rPr>
-        <w:t>13</w:t>
-      </w:r>
-    </w:p>
-    <w:p>
-      <w:pPr>
-        <w:ind w:firstLine="720"/>
+        <w:tab/>
+      </w:r>
+      <w:r>
         <w:rPr>
           <w:rFonts w:ascii="Baskerville Old Face" w:hAnsi="Baskerville Old Face"/>
           <w:sz w:val="36"/>
           <w:lang w:val="en-GB"/>
         </w:rPr>
-      </w:pPr>
-      <w:r>
+        <w:t>13</w:t>
+      </w:r>
+    </w:p>
+    <w:p>
+      <w:pPr>
+        <w:ind w:firstLine="720"/>
         <w:rPr>
           <w:rFonts w:ascii="Baskerville Old Face" w:hAnsi="Baskerville Old Face"/>
           <w:sz w:val="36"/>
           <w:lang w:val="en-GB"/>
         </w:rPr>
-        <w:t>d. Runtime view</w:t>
-      </w:r>
+      </w:pPr>
       <w:r>
         <w:rPr>
           <w:rFonts w:ascii="Baskerville Old Face" w:hAnsi="Baskerville Old Face"/>
           <w:sz w:val="36"/>
           <w:lang w:val="en-GB"/>
         </w:rPr>
-        <w:tab/>
+        <w:t>d. Runtime view</w:t>
       </w:r>
       <w:r>
         <w:rPr>
@@ -1206,33 +1214,33 @@
           <w:sz w:val="36"/>
           <w:lang w:val="en-GB"/>
         </w:rPr>
-        <w:t>15</w:t>
-      </w:r>
-    </w:p>
-    <w:p>
-      <w:pPr>
-        <w:ind w:firstLine="720"/>
+        <w:tab/>
+      </w:r>
+      <w:r>
         <w:rPr>
           <w:rFonts w:ascii="Baskerville Old Face" w:hAnsi="Baskerville Old Face"/>
           <w:sz w:val="36"/>
           <w:lang w:val="en-GB"/>
         </w:rPr>
-      </w:pPr>
-      <w:r>
+        <w:t>15</w:t>
+      </w:r>
+    </w:p>
+    <w:p>
+      <w:pPr>
+        <w:ind w:firstLine="720"/>
         <w:rPr>
           <w:rFonts w:ascii="Baskerville Old Face" w:hAnsi="Baskerville Old Face"/>
           <w:sz w:val="36"/>
           <w:lang w:val="en-GB"/>
         </w:rPr>
-        <w:t>e. Component interfaces</w:t>
-      </w:r>
+      </w:pPr>
       <w:r>
         <w:rPr>
           <w:rFonts w:ascii="Baskerville Old Face" w:hAnsi="Baskerville Old Face"/>
           <w:sz w:val="36"/>
           <w:lang w:val="en-GB"/>
         </w:rPr>
-        <w:tab/>
+        <w:t>e. Component interfaces</w:t>
       </w:r>
       <w:r>
         <w:rPr>
@@ -1288,32 +1296,32 @@
           <w:sz w:val="36"/>
           <w:lang w:val="en-GB"/>
         </w:rPr>
-        <w:t>18</w:t>
-      </w:r>
-    </w:p>
-    <w:p>
-      <w:pPr>
+        <w:tab/>
+      </w:r>
+      <w:r>
         <w:rPr>
           <w:rFonts w:ascii="Baskerville Old Face" w:hAnsi="Baskerville Old Face"/>
           <w:sz w:val="36"/>
           <w:lang w:val="en-GB"/>
         </w:rPr>
-      </w:pPr>
-      <w:r>
+        <w:t>18</w:t>
+      </w:r>
+    </w:p>
+    <w:p>
+      <w:pPr>
         <w:rPr>
           <w:rFonts w:ascii="Baskerville Old Face" w:hAnsi="Baskerville Old Face"/>
           <w:sz w:val="36"/>
           <w:lang w:val="en-GB"/>
         </w:rPr>
-        <w:t>3.</w:t>
-      </w:r>
+      </w:pPr>
       <w:r>
         <w:rPr>
           <w:rFonts w:ascii="Baskerville Old Face" w:hAnsi="Baskerville Old Face"/>
           <w:sz w:val="36"/>
           <w:lang w:val="en-GB"/>
         </w:rPr>
-        <w:t xml:space="preserve"> </w:t>
+        <w:t>3.</w:t>
       </w:r>
       <w:r>
         <w:rPr>
@@ -1321,7 +1329,7 @@
           <w:sz w:val="36"/>
           <w:lang w:val="en-GB"/>
         </w:rPr>
-        <w:t>Alghoritm design</w:t>
+        <w:t xml:space="preserve"> </w:t>
       </w:r>
       <w:r>
         <w:rPr>
@@ -1329,7 +1337,7 @@
           <w:sz w:val="36"/>
           <w:lang w:val="en-GB"/>
         </w:rPr>
-        <w:tab/>
+        <w:t>Alghoritm design</w:t>
       </w:r>
       <w:r>
         <w:rPr>
@@ -1393,24 +1401,23 @@
           <w:sz w:val="36"/>
           <w:lang w:val="en-GB"/>
         </w:rPr>
-        <w:t>23</w:t>
-      </w:r>
-    </w:p>
-    <w:p>
-      <w:pPr>
+        <w:tab/>
+      </w:r>
+      <w:r>
         <w:rPr>
           <w:rFonts w:ascii="Baskerville Old Face" w:hAnsi="Baskerville Old Face"/>
           <w:sz w:val="36"/>
           <w:lang w:val="en-GB"/>
         </w:rPr>
-      </w:pPr>
+        <w:tab/>
+      </w:r>
       <w:r>
         <w:rPr>
           <w:rFonts w:ascii="Baskerville Old Face" w:hAnsi="Baskerville Old Face"/>
           <w:sz w:val="36"/>
           <w:lang w:val="en-GB"/>
         </w:rPr>
-        <w:t>4.</w:t>
+        <w:t>2</w:t>
       </w:r>
       <w:r>
         <w:rPr>
@@ -1418,23 +1425,24 @@
           <w:sz w:val="36"/>
           <w:lang w:val="en-GB"/>
         </w:rPr>
-        <w:t xml:space="preserve"> </w:t>
-      </w:r>
-      <w:r>
+        <w:t>2</w:t>
+      </w:r>
+    </w:p>
+    <w:p>
+      <w:pPr>
         <w:rPr>
           <w:rFonts w:ascii="Baskerville Old Face" w:hAnsi="Baskerville Old Face"/>
           <w:sz w:val="36"/>
           <w:lang w:val="en-GB"/>
         </w:rPr>
-        <w:t>User interface design</w:t>
-      </w:r>
+      </w:pPr>
       <w:r>
         <w:rPr>
           <w:rFonts w:ascii="Baskerville Old Face" w:hAnsi="Baskerville Old Face"/>
           <w:sz w:val="36"/>
           <w:lang w:val="en-GB"/>
         </w:rPr>
-        <w:tab/>
+        <w:t>4.</w:t>
       </w:r>
       <w:r>
         <w:rPr>
@@ -1442,7 +1450,7 @@
           <w:sz w:val="36"/>
           <w:lang w:val="en-GB"/>
         </w:rPr>
-        <w:tab/>
+        <w:t xml:space="preserve"> </w:t>
       </w:r>
       <w:r>
         <w:rPr>
@@ -1450,7 +1458,7 @@
           <w:sz w:val="36"/>
           <w:lang w:val="en-GB"/>
         </w:rPr>
-        <w:tab/>
+        <w:t>User interface design</w:t>
       </w:r>
       <w:r>
         <w:rPr>
@@ -1491,24 +1499,22 @@
           <w:lang w:val="en-GB"/>
         </w:rPr>
         <w:tab/>
-        <w:t>27</w:t>
-      </w:r>
-    </w:p>
-    <w:p>
-      <w:pPr>
+      </w:r>
+      <w:r>
         <w:rPr>
           <w:rFonts w:ascii="Baskerville Old Face" w:hAnsi="Baskerville Old Face"/>
           <w:sz w:val="36"/>
           <w:lang w:val="en-GB"/>
         </w:rPr>
-      </w:pPr>
+        <w:tab/>
+      </w:r>
       <w:r>
         <w:rPr>
           <w:rFonts w:ascii="Baskerville Old Face" w:hAnsi="Baskerville Old Face"/>
           <w:sz w:val="36"/>
           <w:lang w:val="en-GB"/>
         </w:rPr>
-        <w:t>5.</w:t>
+        <w:tab/>
       </w:r>
       <w:r>
         <w:rPr>
@@ -1516,7 +1522,8 @@
           <w:sz w:val="36"/>
           <w:lang w:val="en-GB"/>
         </w:rPr>
-        <w:t xml:space="preserve"> </w:t>
+        <w:tab/>
+        <w:t>2</w:t>
       </w:r>
       <w:r>
         <w:rPr>
@@ -1524,23 +1531,24 @@
           <w:sz w:val="36"/>
           <w:lang w:val="en-GB"/>
         </w:rPr>
-        <w:t>Requirements traceability</w:t>
-      </w:r>
-      <w:r>
+        <w:t>6</w:t>
+      </w:r>
+    </w:p>
+    <w:p>
+      <w:pPr>
         <w:rPr>
           <w:rFonts w:ascii="Baskerville Old Face" w:hAnsi="Baskerville Old Face"/>
           <w:sz w:val="36"/>
           <w:lang w:val="en-GB"/>
         </w:rPr>
-        <w:tab/>
-      </w:r>
+      </w:pPr>
       <w:r>
         <w:rPr>
           <w:rFonts w:ascii="Baskerville Old Face" w:hAnsi="Baskerville Old Face"/>
           <w:sz w:val="36"/>
           <w:lang w:val="en-GB"/>
         </w:rPr>
-        <w:tab/>
+        <w:t>5.</w:t>
       </w:r>
       <w:r>
         <w:rPr>
@@ -1548,7 +1556,7 @@
           <w:sz w:val="36"/>
           <w:lang w:val="en-GB"/>
         </w:rPr>
-        <w:tab/>
+        <w:t xml:space="preserve"> </w:t>
       </w:r>
       <w:r>
         <w:rPr>
@@ -1556,7 +1564,7 @@
           <w:sz w:val="36"/>
           <w:lang w:val="en-GB"/>
         </w:rPr>
-        <w:tab/>
+        <w:t>Requirements traceability</w:t>
       </w:r>
       <w:r>
         <w:rPr>
@@ -1588,24 +1596,23 @@
           <w:sz w:val="36"/>
           <w:lang w:val="en-GB"/>
         </w:rPr>
-        <w:t>30</w:t>
-      </w:r>
-    </w:p>
-    <w:p>
-      <w:pPr>
+        <w:tab/>
+      </w:r>
+      <w:r>
         <w:rPr>
           <w:rFonts w:ascii="Baskerville Old Face" w:hAnsi="Baskerville Old Face"/>
           <w:sz w:val="36"/>
           <w:lang w:val="en-GB"/>
         </w:rPr>
-      </w:pPr>
+        <w:tab/>
+      </w:r>
       <w:r>
         <w:rPr>
           <w:rFonts w:ascii="Baskerville Old Face" w:hAnsi="Baskerville Old Face"/>
           <w:sz w:val="36"/>
           <w:lang w:val="en-GB"/>
         </w:rPr>
-        <w:t>6.</w:t>
+        <w:tab/>
       </w:r>
       <w:r>
         <w:rPr>
@@ -1613,7 +1620,7 @@
           <w:sz w:val="36"/>
           <w:lang w:val="en-GB"/>
         </w:rPr>
-        <w:t xml:space="preserve"> </w:t>
+        <w:tab/>
       </w:r>
       <w:r>
         <w:rPr>
@@ -1621,23 +1628,24 @@
           <w:sz w:val="36"/>
           <w:lang w:val="en-GB"/>
         </w:rPr>
-        <w:t>Implementation, Integration and Test Plan</w:t>
-      </w:r>
-      <w:r>
+        <w:t>29</w:t>
+      </w:r>
+    </w:p>
+    <w:p>
+      <w:pPr>
         <w:rPr>
           <w:rFonts w:ascii="Baskerville Old Face" w:hAnsi="Baskerville Old Face"/>
           <w:sz w:val="36"/>
           <w:lang w:val="en-GB"/>
         </w:rPr>
-        <w:tab/>
-      </w:r>
+      </w:pPr>
       <w:r>
         <w:rPr>
           <w:rFonts w:ascii="Baskerville Old Face" w:hAnsi="Baskerville Old Face"/>
           <w:sz w:val="36"/>
           <w:lang w:val="en-GB"/>
         </w:rPr>
-        <w:tab/>
+        <w:t>6.</w:t>
       </w:r>
       <w:r>
         <w:rPr>
@@ -1645,7 +1653,7 @@
           <w:sz w:val="36"/>
           <w:lang w:val="en-GB"/>
         </w:rPr>
-        <w:tab/>
+        <w:t xml:space="preserve"> </w:t>
       </w:r>
       <w:r>
         <w:rPr>
@@ -1653,7 +1661,7 @@
           <w:sz w:val="36"/>
           <w:lang w:val="en-GB"/>
         </w:rPr>
-        <w:tab/>
+        <w:t>Implementation, Integration and Test Plan</w:t>
       </w:r>
       <w:r>
         <w:rPr>
@@ -1661,7 +1669,7 @@
           <w:sz w:val="36"/>
           <w:lang w:val="en-GB"/>
         </w:rPr>
-        <w:t>3</w:t>
+        <w:tab/>
       </w:r>
       <w:r>
         <w:rPr>
@@ -1669,24 +1677,23 @@
           <w:sz w:val="36"/>
           <w:lang w:val="en-GB"/>
         </w:rPr>
-        <w:t>1</w:t>
-      </w:r>
-    </w:p>
-    <w:p>
-      <w:pPr>
+        <w:tab/>
+      </w:r>
+      <w:r>
         <w:rPr>
           <w:rFonts w:ascii="Baskerville Old Face" w:hAnsi="Baskerville Old Face"/>
           <w:sz w:val="36"/>
           <w:lang w:val="en-GB"/>
         </w:rPr>
-      </w:pPr>
+        <w:tab/>
+      </w:r>
       <w:r>
         <w:rPr>
           <w:rFonts w:ascii="Baskerville Old Face" w:hAnsi="Baskerville Old Face"/>
           <w:sz w:val="36"/>
           <w:lang w:val="en-GB"/>
         </w:rPr>
-        <w:t>7.</w:t>
+        <w:tab/>
       </w:r>
       <w:r>
         <w:rPr>
@@ -1694,7 +1701,7 @@
           <w:sz w:val="36"/>
           <w:lang w:val="en-GB"/>
         </w:rPr>
-        <w:t xml:space="preserve"> </w:t>
+        <w:t>3</w:t>
       </w:r>
       <w:r>
         <w:rPr>
@@ -1702,23 +1709,24 @@
           <w:sz w:val="36"/>
           <w:lang w:val="en-GB"/>
         </w:rPr>
-        <w:t>Effort Spent</w:t>
-      </w:r>
-      <w:r>
+        <w:t>0</w:t>
+      </w:r>
+    </w:p>
+    <w:p>
+      <w:pPr>
         <w:rPr>
           <w:rFonts w:ascii="Baskerville Old Face" w:hAnsi="Baskerville Old Face"/>
           <w:sz w:val="36"/>
           <w:lang w:val="en-GB"/>
         </w:rPr>
-        <w:tab/>
-      </w:r>
+      </w:pPr>
       <w:r>
         <w:rPr>
           <w:rFonts w:ascii="Baskerville Old Face" w:hAnsi="Baskerville Old Face"/>
           <w:sz w:val="36"/>
           <w:lang w:val="en-GB"/>
         </w:rPr>
-        <w:tab/>
+        <w:t>7.</w:t>
       </w:r>
       <w:r>
         <w:rPr>
@@ -1726,7 +1734,7 @@
           <w:sz w:val="36"/>
           <w:lang w:val="en-GB"/>
         </w:rPr>
-        <w:tab/>
+        <w:t xml:space="preserve"> </w:t>
       </w:r>
       <w:r>
         <w:rPr>
@@ -1734,7 +1742,7 @@
           <w:sz w:val="36"/>
           <w:lang w:val="en-GB"/>
         </w:rPr>
-        <w:tab/>
+        <w:t>Effort Spent</w:t>
       </w:r>
       <w:r>
         <w:rPr>
@@ -1790,24 +1798,23 @@
           <w:sz w:val="36"/>
           <w:lang w:val="en-GB"/>
         </w:rPr>
-        <w:t>40</w:t>
-      </w:r>
-    </w:p>
-    <w:p>
-      <w:pPr>
+        <w:tab/>
+      </w:r>
+      <w:r>
         <w:rPr>
           <w:rFonts w:ascii="Baskerville Old Face" w:hAnsi="Baskerville Old Face"/>
           <w:sz w:val="36"/>
           <w:lang w:val="en-GB"/>
         </w:rPr>
-      </w:pPr>
+        <w:tab/>
+      </w:r>
       <w:r>
         <w:rPr>
           <w:rFonts w:ascii="Baskerville Old Face" w:hAnsi="Baskerville Old Face"/>
           <w:sz w:val="36"/>
           <w:lang w:val="en-GB"/>
         </w:rPr>
-        <w:t>8.</w:t>
+        <w:tab/>
       </w:r>
       <w:r>
         <w:rPr>
@@ -1815,7 +1822,7 @@
           <w:sz w:val="36"/>
           <w:lang w:val="en-GB"/>
         </w:rPr>
-        <w:t xml:space="preserve"> </w:t>
+        <w:tab/>
       </w:r>
       <w:r>
         <w:rPr>
@@ -1823,23 +1830,24 @@
           <w:sz w:val="36"/>
           <w:lang w:val="en-GB"/>
         </w:rPr>
-        <w:t>Document History</w:t>
-      </w:r>
-      <w:r>
+        <w:t>39</w:t>
+      </w:r>
+    </w:p>
+    <w:p>
+      <w:pPr>
         <w:rPr>
           <w:rFonts w:ascii="Baskerville Old Face" w:hAnsi="Baskerville Old Face"/>
           <w:sz w:val="36"/>
           <w:lang w:val="en-GB"/>
         </w:rPr>
-        <w:tab/>
-      </w:r>
+      </w:pPr>
       <w:r>
         <w:rPr>
           <w:rFonts w:ascii="Baskerville Old Face" w:hAnsi="Baskerville Old Face"/>
           <w:sz w:val="36"/>
           <w:lang w:val="en-GB"/>
         </w:rPr>
-        <w:tab/>
+        <w:t>8.</w:t>
       </w:r>
       <w:r>
         <w:rPr>
@@ -1847,7 +1855,7 @@
           <w:sz w:val="36"/>
           <w:lang w:val="en-GB"/>
         </w:rPr>
-        <w:tab/>
+        <w:t xml:space="preserve"> </w:t>
       </w:r>
       <w:r>
         <w:rPr>
@@ -1855,7 +1863,7 @@
           <w:sz w:val="36"/>
           <w:lang w:val="en-GB"/>
         </w:rPr>
-        <w:tab/>
+        <w:t>Document History</w:t>
       </w:r>
       <w:r>
         <w:rPr>
@@ -1895,7 +1903,39 @@
           <w:sz w:val="36"/>
           <w:lang w:val="en-GB"/>
         </w:rPr>
-        <w:t>40</w:t>
+        <w:tab/>
+      </w:r>
+      <w:r>
+        <w:rPr>
+          <w:rFonts w:ascii="Baskerville Old Face" w:hAnsi="Baskerville Old Face"/>
+          <w:sz w:val="36"/>
+          <w:lang w:val="en-GB"/>
+        </w:rPr>
+        <w:tab/>
+      </w:r>
+      <w:r>
+        <w:rPr>
+          <w:rFonts w:ascii="Baskerville Old Face" w:hAnsi="Baskerville Old Face"/>
+          <w:sz w:val="36"/>
+          <w:lang w:val="en-GB"/>
+        </w:rPr>
+        <w:tab/>
+      </w:r>
+      <w:r>
+        <w:rPr>
+          <w:rFonts w:ascii="Baskerville Old Face" w:hAnsi="Baskerville Old Face"/>
+          <w:sz w:val="36"/>
+          <w:lang w:val="en-GB"/>
+        </w:rPr>
+        <w:tab/>
+      </w:r>
+      <w:r>
+        <w:rPr>
+          <w:rFonts w:ascii="Baskerville Old Face" w:hAnsi="Baskerville Old Face"/>
+          <w:sz w:val="36"/>
+          <w:lang w:val="en-GB"/>
+        </w:rPr>
+        <w:t>39</w:t>
       </w:r>
     </w:p>
     <w:p>
@@ -4011,6 +4051,7 @@
           <w:szCs w:val="24"/>
           <w:lang w:val="it-IT"/>
         </w:rPr>
+        <w:lastRenderedPageBreak/>
         <w:drawing>
           <wp:inline distT="114300" distB="114300" distL="114300" distR="114300">
             <wp:extent cx="5734050" cy="5499100"/>
@@ -4249,6 +4290,7 @@
           <w:szCs w:val="26"/>
           <w:lang w:val="en-GB"/>
         </w:rPr>
+        <w:lastRenderedPageBreak/>
         <w:t>The messages of the registration procedure, and those that concern the recovery of the lost password, are exchanged in an asynchronous way, since the client sends to the server the form filled with all the data of the user, and the server replies with a confirmation email to the address indicated in the form (asynchronously).</w:t>
       </w:r>
     </w:p>
@@ -5023,6 +5065,7 @@
           <w:szCs w:val="26"/>
           <w:lang w:val="en-GB"/>
         </w:rPr>
+        <w:lastRenderedPageBreak/>
         <w:t>UserServices component view</w:t>
       </w:r>
     </w:p>
@@ -5346,17 +5389,7 @@
           <w:szCs w:val="26"/>
           <w:lang w:val="en-GB"/>
         </w:rPr>
-        <w:t xml:space="preserve">: it manages all the schedules of the users, checking the general consistency. It interacts with the maps provider in order to locate where </w:t>
-      </w:r>
-      <w:r>
-        <w:rPr>
-          <w:rFonts w:ascii="Baskerville Old Face" w:eastAsia="Libre Baskerville" w:hAnsi="Baskerville Old Face" w:cs="Libre Baskerville"/>
-          <w:sz w:val="26"/>
-          <w:szCs w:val="26"/>
-          <w:lang w:val="en-GB"/>
-        </w:rPr>
-        <w:lastRenderedPageBreak/>
-        <w:t>the appointment will be held. Once the appointment has been scheduled, it is also stored in the database.</w:t>
+        <w:t>: it manages all the schedules of the users, checking the general consistency. It interacts with the maps provider in order to locate where the appointment will be held. Once the appointment has been scheduled, it is also stored in the database.</w:t>
       </w:r>
     </w:p>
     <w:p>
@@ -5383,6 +5416,7 @@
           <w:szCs w:val="26"/>
           <w:lang w:val="en-GB"/>
         </w:rPr>
+        <w:lastRenderedPageBreak/>
         <w:t>ItineraryManager</w:t>
       </w:r>
       <w:r>
@@ -5808,7 +5842,6 @@
           <w:szCs w:val="26"/>
           <w:lang w:val="en-GB"/>
         </w:rPr>
-        <w:lastRenderedPageBreak/>
         <w:br w:type="page"/>
       </w:r>
     </w:p>
@@ -8543,6 +8576,7 @@
           <w:szCs w:val="32"/>
           <w:lang w:val="en-GB"/>
         </w:rPr>
+        <w:lastRenderedPageBreak/>
         <w:t>Further interfaces</w:t>
       </w:r>
     </w:p>
@@ -9047,6 +9081,7 @@
           <w:szCs w:val="26"/>
           <w:lang w:val="en-GB"/>
         </w:rPr>
+        <w:lastRenderedPageBreak/>
         <w:t>f</w:t>
       </w:r>
       <w:r>
@@ -15237,8 +15272,6 @@
           <w:lang w:val="en-GB"/>
         </w:rPr>
       </w:pPr>
-      <w:bookmarkStart w:id="1" w:name="_GoBack"/>
-      <w:bookmarkEnd w:id="1"/>
     </w:p>
     <w:p>
       <w:pPr>
@@ -15827,7 +15860,34 @@
           <w:szCs w:val="26"/>
           <w:lang w:val="en-GB"/>
         </w:rPr>
-        <w:t xml:space="preserve">, in order to verify that the application satisfies all the </w:t>
+        <w:t xml:space="preserve">, in order to verify that the application satisfies all the requirements described in the RASD and in the other previous parts. </w:t>
+      </w:r>
+      <w:r>
+        <w:rPr>
+          <w:rFonts w:ascii="Baskerville Old Face" w:eastAsia="Libre Baskerville" w:hAnsi="Baskerville Old Face" w:cs="Libre Baskerville"/>
+          <w:sz w:val="26"/>
+          <w:szCs w:val="26"/>
+          <w:lang w:val="en-GB"/>
+        </w:rPr>
+        <w:t xml:space="preserve"> </w:t>
+      </w:r>
+      <w:r>
+        <w:rPr>
+          <w:rFonts w:ascii="Baskerville Old Face" w:eastAsia="Libre Baskerville" w:hAnsi="Baskerville Old Face" w:cs="Libre Baskerville"/>
+          <w:sz w:val="26"/>
+          <w:szCs w:val="26"/>
+          <w:lang w:val="en-GB"/>
+        </w:rPr>
+        <w:t>Thanks to this technique</w:t>
+      </w:r>
+      <w:r>
+        <w:rPr>
+          <w:rFonts w:ascii="Baskerville Old Face" w:eastAsia="Libre Baskerville" w:hAnsi="Baskerville Old Face" w:cs="Libre Baskerville"/>
+          <w:sz w:val="26"/>
+          <w:szCs w:val="26"/>
+          <w:lang w:val="en-GB"/>
+        </w:rPr>
+        <w:t xml:space="preserve">, first we could work on a </w:t>
       </w:r>
       <w:r>
         <w:rPr>
@@ -15837,34 +15897,7 @@
           <w:lang w:val="en-GB"/>
         </w:rPr>
         <w:lastRenderedPageBreak/>
-        <w:t xml:space="preserve">requirements described in the RASD and in the other previous parts. </w:t>
-      </w:r>
-      <w:r>
-        <w:rPr>
-          <w:rFonts w:ascii="Baskerville Old Face" w:eastAsia="Libre Baskerville" w:hAnsi="Baskerville Old Face" w:cs="Libre Baskerville"/>
-          <w:sz w:val="26"/>
-          <w:szCs w:val="26"/>
-          <w:lang w:val="en-GB"/>
-        </w:rPr>
-        <w:t xml:space="preserve"> </w:t>
-      </w:r>
-      <w:r>
-        <w:rPr>
-          <w:rFonts w:ascii="Baskerville Old Face" w:eastAsia="Libre Baskerville" w:hAnsi="Baskerville Old Face" w:cs="Libre Baskerville"/>
-          <w:sz w:val="26"/>
-          <w:szCs w:val="26"/>
-          <w:lang w:val="en-GB"/>
-        </w:rPr>
-        <w:t>Thanks to this technique</w:t>
-      </w:r>
-      <w:r>
-        <w:rPr>
-          <w:rFonts w:ascii="Baskerville Old Face" w:eastAsia="Libre Baskerville" w:hAnsi="Baskerville Old Face" w:cs="Libre Baskerville"/>
-          <w:sz w:val="26"/>
-          <w:szCs w:val="26"/>
-          <w:lang w:val="en-GB"/>
-        </w:rPr>
-        <w:t>, first we could work on a specific functionality of the application and then, steps by steps, we could have the global view of the system</w:t>
+        <w:t>specific functionality of the application and then, steps by steps, we could have the global view of the system</w:t>
       </w:r>
       <w:r>
         <w:rPr>
@@ -15884,6 +15917,17 @@
         </w:rPr>
         <w:t>. Obviously, there are some modules that are more important than the other and this force us even to have an order in considering and testing components.</w:t>
       </w:r>
+    </w:p>
+    <w:p>
+      <w:pPr>
+        <w:jc w:val="both"/>
+        <w:rPr>
+          <w:rFonts w:ascii="Baskerville Old Face" w:eastAsia="Libre Baskerville" w:hAnsi="Baskerville Old Face" w:cs="Libre Baskerville"/>
+          <w:sz w:val="26"/>
+          <w:szCs w:val="26"/>
+          <w:lang w:val="en-GB"/>
+        </w:rPr>
+      </w:pPr>
     </w:p>
     <w:p>
       <w:pPr>
@@ -17282,28 +17326,16 @@
           <w:lang w:val="en-GB"/>
         </w:rPr>
       </w:pPr>
-    </w:p>
-    <w:p>
-      <w:pPr>
-        <w:jc w:val="both"/>
-        <w:rPr>
-          <w:rFonts w:ascii="Baskerville Old Face" w:eastAsia="Libre Baskerville" w:hAnsi="Baskerville Old Face" w:cs="Libre Baskerville"/>
-          <w:b/>
-          <w:color w:val="70AD47" w:themeColor="accent6"/>
-          <w:sz w:val="26"/>
-          <w:szCs w:val="26"/>
-          <w:lang w:val="en-GB"/>
-        </w:rPr>
-      </w:pPr>
-      <w:r>
-        <w:rPr>
-          <w:rFonts w:ascii="Baskerville Old Face" w:eastAsia="Libre Baskerville" w:hAnsi="Baskerville Old Face" w:cs="Libre Baskerville"/>
-          <w:b/>
-          <w:color w:val="70AD47" w:themeColor="accent6"/>
-          <w:sz w:val="26"/>
-          <w:szCs w:val="26"/>
-          <w:lang w:val="en-GB"/>
-        </w:rPr>
+      <w:r>
+        <w:rPr>
+          <w:rFonts w:ascii="Baskerville Old Face" w:eastAsia="Libre Baskerville" w:hAnsi="Baskerville Old Face" w:cs="Libre Baskerville"/>
+          <w:b/>
+          <w:color w:val="70AD47" w:themeColor="accent6"/>
+          <w:sz w:val="26"/>
+          <w:szCs w:val="26"/>
+          <w:lang w:val="en-GB"/>
+        </w:rPr>
+        <w:lastRenderedPageBreak/>
         <w:t>INTEGRATING UNITS</w:t>
       </w:r>
     </w:p>
@@ -17828,104 +17860,6 @@
     </w:p>
     <w:p>
       <w:pPr>
-        <w:ind w:firstLine="720"/>
-        <w:jc w:val="both"/>
-        <w:rPr>
-          <w:rFonts w:ascii="Baskerville Old Face" w:eastAsia="Libre Baskerville" w:hAnsi="Baskerville Old Face" w:cs="Libre Baskerville"/>
-          <w:b/>
-          <w:color w:val="70AD47" w:themeColor="accent6"/>
-          <w:sz w:val="26"/>
-          <w:szCs w:val="26"/>
-          <w:lang w:val="en-GB"/>
-        </w:rPr>
-      </w:pPr>
-    </w:p>
-    <w:p>
-      <w:pPr>
-        <w:ind w:firstLine="720"/>
-        <w:jc w:val="both"/>
-        <w:rPr>
-          <w:rFonts w:ascii="Baskerville Old Face" w:eastAsia="Libre Baskerville" w:hAnsi="Baskerville Old Face" w:cs="Libre Baskerville"/>
-          <w:b/>
-          <w:color w:val="70AD47" w:themeColor="accent6"/>
-          <w:sz w:val="26"/>
-          <w:szCs w:val="26"/>
-          <w:lang w:val="en-GB"/>
-        </w:rPr>
-      </w:pPr>
-    </w:p>
-    <w:p>
-      <w:pPr>
-        <w:ind w:firstLine="720"/>
-        <w:jc w:val="both"/>
-        <w:rPr>
-          <w:rFonts w:ascii="Baskerville Old Face" w:eastAsia="Libre Baskerville" w:hAnsi="Baskerville Old Face" w:cs="Libre Baskerville"/>
-          <w:b/>
-          <w:color w:val="70AD47" w:themeColor="accent6"/>
-          <w:sz w:val="26"/>
-          <w:szCs w:val="26"/>
-          <w:lang w:val="en-GB"/>
-        </w:rPr>
-      </w:pPr>
-    </w:p>
-    <w:p>
-      <w:pPr>
-        <w:ind w:firstLine="720"/>
-        <w:jc w:val="both"/>
-        <w:rPr>
-          <w:rFonts w:ascii="Baskerville Old Face" w:eastAsia="Libre Baskerville" w:hAnsi="Baskerville Old Face" w:cs="Libre Baskerville"/>
-          <w:b/>
-          <w:color w:val="70AD47" w:themeColor="accent6"/>
-          <w:sz w:val="26"/>
-          <w:szCs w:val="26"/>
-          <w:lang w:val="en-GB"/>
-        </w:rPr>
-      </w:pPr>
-    </w:p>
-    <w:p>
-      <w:pPr>
-        <w:ind w:firstLine="720"/>
-        <w:jc w:val="both"/>
-        <w:rPr>
-          <w:rFonts w:ascii="Baskerville Old Face" w:eastAsia="Libre Baskerville" w:hAnsi="Baskerville Old Face" w:cs="Libre Baskerville"/>
-          <w:b/>
-          <w:color w:val="70AD47" w:themeColor="accent6"/>
-          <w:sz w:val="26"/>
-          <w:szCs w:val="26"/>
-          <w:lang w:val="en-GB"/>
-        </w:rPr>
-      </w:pPr>
-    </w:p>
-    <w:p>
-      <w:pPr>
-        <w:ind w:firstLine="720"/>
-        <w:jc w:val="both"/>
-        <w:rPr>
-          <w:rFonts w:ascii="Baskerville Old Face" w:eastAsia="Libre Baskerville" w:hAnsi="Baskerville Old Face" w:cs="Libre Baskerville"/>
-          <w:b/>
-          <w:color w:val="70AD47" w:themeColor="accent6"/>
-          <w:sz w:val="26"/>
-          <w:szCs w:val="26"/>
-          <w:lang w:val="en-GB"/>
-        </w:rPr>
-      </w:pPr>
-    </w:p>
-    <w:p>
-      <w:pPr>
-        <w:ind w:firstLine="720"/>
-        <w:jc w:val="both"/>
-        <w:rPr>
-          <w:rFonts w:ascii="Baskerville Old Face" w:eastAsia="Libre Baskerville" w:hAnsi="Baskerville Old Face" w:cs="Libre Baskerville"/>
-          <w:b/>
-          <w:color w:val="70AD47" w:themeColor="accent6"/>
-          <w:sz w:val="26"/>
-          <w:szCs w:val="26"/>
-          <w:lang w:val="en-GB"/>
-        </w:rPr>
-      </w:pPr>
-    </w:p>
-    <w:p>
-      <w:pPr>
         <w:pStyle w:val="Paragrafoelenco"/>
         <w:numPr>
           <w:ilvl w:val="0"/>
@@ -17950,6 +17884,7 @@
           <w:szCs w:val="26"/>
           <w:lang w:val="en-GB"/>
         </w:rPr>
+        <w:lastRenderedPageBreak/>
         <w:t xml:space="preserve">Step </w:t>
       </w:r>
     </w:p>
@@ -18343,6 +18278,97 @@
           <w:lang w:val="en-GB"/>
         </w:rPr>
       </w:pPr>
+    </w:p>
+    <w:p>
+      <w:pPr>
+        <w:jc w:val="both"/>
+        <w:rPr>
+          <w:rFonts w:ascii="Baskerville Old Face" w:eastAsia="Libre Baskerville" w:hAnsi="Baskerville Old Face" w:cs="Libre Baskerville"/>
+          <w:b/>
+          <w:color w:val="70AD47" w:themeColor="accent6"/>
+          <w:sz w:val="26"/>
+          <w:szCs w:val="26"/>
+          <w:lang w:val="en-GB"/>
+        </w:rPr>
+      </w:pPr>
+    </w:p>
+    <w:p>
+      <w:pPr>
+        <w:jc w:val="both"/>
+        <w:rPr>
+          <w:rFonts w:ascii="Baskerville Old Face" w:eastAsia="Libre Baskerville" w:hAnsi="Baskerville Old Face" w:cs="Libre Baskerville"/>
+          <w:b/>
+          <w:color w:val="70AD47" w:themeColor="accent6"/>
+          <w:sz w:val="26"/>
+          <w:szCs w:val="26"/>
+          <w:lang w:val="en-GB"/>
+        </w:rPr>
+      </w:pPr>
+    </w:p>
+    <w:p>
+      <w:pPr>
+        <w:jc w:val="both"/>
+        <w:rPr>
+          <w:rFonts w:ascii="Baskerville Old Face" w:eastAsia="Libre Baskerville" w:hAnsi="Baskerville Old Face" w:cs="Libre Baskerville"/>
+          <w:b/>
+          <w:color w:val="70AD47" w:themeColor="accent6"/>
+          <w:sz w:val="26"/>
+          <w:szCs w:val="26"/>
+          <w:lang w:val="en-GB"/>
+        </w:rPr>
+      </w:pPr>
+    </w:p>
+    <w:p>
+      <w:pPr>
+        <w:jc w:val="both"/>
+        <w:rPr>
+          <w:rFonts w:ascii="Baskerville Old Face" w:eastAsia="Libre Baskerville" w:hAnsi="Baskerville Old Face" w:cs="Libre Baskerville"/>
+          <w:b/>
+          <w:color w:val="70AD47" w:themeColor="accent6"/>
+          <w:sz w:val="26"/>
+          <w:szCs w:val="26"/>
+          <w:lang w:val="en-GB"/>
+        </w:rPr>
+      </w:pPr>
+    </w:p>
+    <w:p>
+      <w:pPr>
+        <w:jc w:val="both"/>
+        <w:rPr>
+          <w:rFonts w:ascii="Baskerville Old Face" w:eastAsia="Libre Baskerville" w:hAnsi="Baskerville Old Face" w:cs="Libre Baskerville"/>
+          <w:b/>
+          <w:color w:val="70AD47" w:themeColor="accent6"/>
+          <w:sz w:val="26"/>
+          <w:szCs w:val="26"/>
+          <w:lang w:val="en-GB"/>
+        </w:rPr>
+      </w:pPr>
+    </w:p>
+    <w:p>
+      <w:pPr>
+        <w:jc w:val="both"/>
+        <w:rPr>
+          <w:rFonts w:ascii="Baskerville Old Face" w:eastAsia="Libre Baskerville" w:hAnsi="Baskerville Old Face" w:cs="Libre Baskerville"/>
+          <w:b/>
+          <w:color w:val="70AD47" w:themeColor="accent6"/>
+          <w:sz w:val="26"/>
+          <w:szCs w:val="26"/>
+          <w:lang w:val="en-GB"/>
+        </w:rPr>
+      </w:pPr>
+    </w:p>
+    <w:p>
+      <w:pPr>
+        <w:jc w:val="both"/>
+        <w:rPr>
+          <w:rFonts w:ascii="Baskerville Old Face" w:eastAsia="Libre Baskerville" w:hAnsi="Baskerville Old Face" w:cs="Libre Baskerville"/>
+          <w:b/>
+          <w:color w:val="70AD47" w:themeColor="accent6"/>
+          <w:sz w:val="26"/>
+          <w:szCs w:val="26"/>
+          <w:lang w:val="en-GB"/>
+        </w:rPr>
+      </w:pPr>
       <w:r>
         <w:rPr>
           <w:rFonts w:ascii="Baskerville Old Face" w:eastAsia="Libre Baskerville" w:hAnsi="Baskerville Old Face" w:cs="Libre Baskerville"/>
@@ -19431,6 +19457,7 @@
           <w:szCs w:val="24"/>
           <w:lang w:val="it-IT"/>
         </w:rPr>
+        <w:lastRenderedPageBreak/>
         <w:t>E</w:t>
       </w:r>
       <w:r>
@@ -19913,6 +19940,8 @@
           <w:lang w:val="en-GB"/>
         </w:rPr>
       </w:pPr>
+      <w:bookmarkStart w:id="1" w:name="_GoBack"/>
+      <w:bookmarkEnd w:id="1"/>
     </w:p>
     <w:p>
       <w:pPr>
@@ -19935,7 +19964,7 @@
 </file>
 
 <file path=word/endnotes.xml><?xml version="1.0" encoding="utf-8"?>
-<w:endnotes xmlns:wpc="http://schemas.microsoft.com/office/word/2010/wordprocessingCanvas" xmlns:mc="http://schemas.openxmlformats.org/markup-compatibility/2006" xmlns:o="urn:schemas-microsoft-com:office:office" xmlns:r="http://schemas.openxmlformats.org/officeDocument/2006/relationships" xmlns:m="http://schemas.openxmlformats.org/officeDocument/2006/math" xmlns:v="urn:schemas-microsoft-com:vml" xmlns:wp14="http://schemas.microsoft.com/office/word/2010/wordprocessingDrawing" xmlns:wp="http://schemas.openxmlformats.org/drawingml/2006/wordprocessingDrawing" xmlns:w10="urn:schemas-microsoft-com:office:word" xmlns:w="http://schemas.openxmlformats.org/wordprocessingml/2006/main" xmlns:w14="http://schemas.microsoft.com/office/word/2010/wordml" xmlns:w15="http://schemas.microsoft.com/office/word/2012/wordml" xmlns:wpg="http://schemas.microsoft.com/office/word/2010/wordprocessingGroup" xmlns:wpi="http://schemas.microsoft.com/office/word/2010/wordprocessingInk" xmlns:wne="http://schemas.microsoft.com/office/word/2006/wordml" xmlns:wps="http://schemas.microsoft.com/office/word/2010/wordprocessingShape" mc:Ignorable="w14 w15 wp14">
+<w:endnotes xmlns:wpc="http://schemas.microsoft.com/office/word/2010/wordprocessingCanvas" xmlns:cx="http://schemas.microsoft.com/office/drawing/2014/chartex" xmlns:cx1="http://schemas.microsoft.com/office/drawing/2015/9/8/chartex" xmlns:cx2="http://schemas.microsoft.com/office/drawing/2015/10/21/chartex" xmlns:cx3="http://schemas.microsoft.com/office/drawing/2016/5/9/chartex" xmlns:cx4="http://schemas.microsoft.com/office/drawing/2016/5/10/chartex" xmlns:cx5="http://schemas.microsoft.com/office/drawing/2016/5/11/chartex" xmlns:cx6="http://schemas.microsoft.com/office/drawing/2016/5/12/chartex" xmlns:cx7="http://schemas.microsoft.com/office/drawing/2016/5/13/chartex" xmlns:cx8="http://schemas.microsoft.com/office/drawing/2016/5/14/chartex" xmlns:mc="http://schemas.openxmlformats.org/markup-compatibility/2006" xmlns:aink="http://schemas.microsoft.com/office/drawing/2016/ink" xmlns:am3d="http://schemas.microsoft.com/office/drawing/2017/model3d" xmlns:o="urn:schemas-microsoft-com:office:office" xmlns:r="http://schemas.openxmlformats.org/officeDocument/2006/relationships" xmlns:m="http://schemas.openxmlformats.org/officeDocument/2006/math" xmlns:v="urn:schemas-microsoft-com:vml" xmlns:wp14="http://schemas.microsoft.com/office/word/2010/wordprocessingDrawing" xmlns:wp="http://schemas.openxmlformats.org/drawingml/2006/wordprocessingDrawing" xmlns:w10="urn:schemas-microsoft-com:office:word" xmlns:w="http://schemas.openxmlformats.org/wordprocessingml/2006/main" xmlns:w14="http://schemas.microsoft.com/office/word/2010/wordml" xmlns:w15="http://schemas.microsoft.com/office/word/2012/wordml" xmlns:w16cid="http://schemas.microsoft.com/office/word/2016/wordml/cid" xmlns:w16se="http://schemas.microsoft.com/office/word/2015/wordml/symex" xmlns:wpg="http://schemas.microsoft.com/office/word/2010/wordprocessingGroup" xmlns:wpi="http://schemas.microsoft.com/office/word/2010/wordprocessingInk" xmlns:wne="http://schemas.microsoft.com/office/word/2006/wordml" xmlns:wps="http://schemas.microsoft.com/office/word/2010/wordprocessingShape" mc:Ignorable="w14 w15 w16se w16cid wp14">
   <w:endnote w:type="separator" w:id="-1">
     <w:p>
       <w:pPr>
@@ -19960,7 +19989,7 @@
 </file>
 
 <file path=word/footer1.xml><?xml version="1.0" encoding="utf-8"?>
-<w:ftr xmlns:wpc="http://schemas.microsoft.com/office/word/2010/wordprocessingCanvas" xmlns:mc="http://schemas.openxmlformats.org/markup-compatibility/2006" xmlns:o="urn:schemas-microsoft-com:office:office" xmlns:r="http://schemas.openxmlformats.org/officeDocument/2006/relationships" xmlns:m="http://schemas.openxmlformats.org/officeDocument/2006/math" xmlns:v="urn:schemas-microsoft-com:vml" xmlns:wp14="http://schemas.microsoft.com/office/word/2010/wordprocessingDrawing" xmlns:wp="http://schemas.openxmlformats.org/drawingml/2006/wordprocessingDrawing" xmlns:w10="urn:schemas-microsoft-com:office:word" xmlns:w="http://schemas.openxmlformats.org/wordprocessingml/2006/main" xmlns:w14="http://schemas.microsoft.com/office/word/2010/wordml" xmlns:w15="http://schemas.microsoft.com/office/word/2012/wordml" xmlns:wpg="http://schemas.microsoft.com/office/word/2010/wordprocessingGroup" xmlns:wpi="http://schemas.microsoft.com/office/word/2010/wordprocessingInk" xmlns:wne="http://schemas.microsoft.com/office/word/2006/wordml" xmlns:wps="http://schemas.microsoft.com/office/word/2010/wordprocessingShape" mc:Ignorable="w14 w15 wp14">
+<w:ftr xmlns:wpc="http://schemas.microsoft.com/office/word/2010/wordprocessingCanvas" xmlns:cx="http://schemas.microsoft.com/office/drawing/2014/chartex" xmlns:cx1="http://schemas.microsoft.com/office/drawing/2015/9/8/chartex" xmlns:cx2="http://schemas.microsoft.com/office/drawing/2015/10/21/chartex" xmlns:cx3="http://schemas.microsoft.com/office/drawing/2016/5/9/chartex" xmlns:cx4="http://schemas.microsoft.com/office/drawing/2016/5/10/chartex" xmlns:cx5="http://schemas.microsoft.com/office/drawing/2016/5/11/chartex" xmlns:cx6="http://schemas.microsoft.com/office/drawing/2016/5/12/chartex" xmlns:cx7="http://schemas.microsoft.com/office/drawing/2016/5/13/chartex" xmlns:cx8="http://schemas.microsoft.com/office/drawing/2016/5/14/chartex" xmlns:mc="http://schemas.openxmlformats.org/markup-compatibility/2006" xmlns:aink="http://schemas.microsoft.com/office/drawing/2016/ink" xmlns:am3d="http://schemas.microsoft.com/office/drawing/2017/model3d" xmlns:o="urn:schemas-microsoft-com:office:office" xmlns:r="http://schemas.openxmlformats.org/officeDocument/2006/relationships" xmlns:m="http://schemas.openxmlformats.org/officeDocument/2006/math" xmlns:v="urn:schemas-microsoft-com:vml" xmlns:wp14="http://schemas.microsoft.com/office/word/2010/wordprocessingDrawing" xmlns:wp="http://schemas.openxmlformats.org/drawingml/2006/wordprocessingDrawing" xmlns:w10="urn:schemas-microsoft-com:office:word" xmlns:w="http://schemas.openxmlformats.org/wordprocessingml/2006/main" xmlns:w14="http://schemas.microsoft.com/office/word/2010/wordml" xmlns:w15="http://schemas.microsoft.com/office/word/2012/wordml" xmlns:w16cid="http://schemas.microsoft.com/office/word/2016/wordml/cid" xmlns:w16se="http://schemas.microsoft.com/office/word/2015/wordml/symex" xmlns:wpg="http://schemas.microsoft.com/office/word/2010/wordprocessingGroup" xmlns:wpi="http://schemas.microsoft.com/office/word/2010/wordprocessingInk" xmlns:wne="http://schemas.microsoft.com/office/word/2006/wordml" xmlns:wps="http://schemas.microsoft.com/office/word/2010/wordprocessingShape" mc:Ignorable="w14 w15 w16se w16cid wp14">
   <w:p/>
   <w:p/>
   <w:p/>
@@ -19970,7 +19999,7 @@
 </file>
 
 <file path=word/footnotes.xml><?xml version="1.0" encoding="utf-8"?>
-<w:footnotes xmlns:wpc="http://schemas.microsoft.com/office/word/2010/wordprocessingCanvas" xmlns:mc="http://schemas.openxmlformats.org/markup-compatibility/2006" xmlns:o="urn:schemas-microsoft-com:office:office" xmlns:r="http://schemas.openxmlformats.org/officeDocument/2006/relationships" xmlns:m="http://schemas.openxmlformats.org/officeDocument/2006/math" xmlns:v="urn:schemas-microsoft-com:vml" xmlns:wp14="http://schemas.microsoft.com/office/word/2010/wordprocessingDrawing" xmlns:wp="http://schemas.openxmlformats.org/drawingml/2006/wordprocessingDrawing" xmlns:w10="urn:schemas-microsoft-com:office:word" xmlns:w="http://schemas.openxmlformats.org/wordprocessingml/2006/main" xmlns:w14="http://schemas.microsoft.com/office/word/2010/wordml" xmlns:w15="http://schemas.microsoft.com/office/word/2012/wordml" xmlns:wpg="http://schemas.microsoft.com/office/word/2010/wordprocessingGroup" xmlns:wpi="http://schemas.microsoft.com/office/word/2010/wordprocessingInk" xmlns:wne="http://schemas.microsoft.com/office/word/2006/wordml" xmlns:wps="http://schemas.microsoft.com/office/word/2010/wordprocessingShape" mc:Ignorable="w14 w15 wp14">
+<w:footnotes xmlns:wpc="http://schemas.microsoft.com/office/word/2010/wordprocessingCanvas" xmlns:cx="http://schemas.microsoft.com/office/drawing/2014/chartex" xmlns:cx1="http://schemas.microsoft.com/office/drawing/2015/9/8/chartex" xmlns:cx2="http://schemas.microsoft.com/office/drawing/2015/10/21/chartex" xmlns:cx3="http://schemas.microsoft.com/office/drawing/2016/5/9/chartex" xmlns:cx4="http://schemas.microsoft.com/office/drawing/2016/5/10/chartex" xmlns:cx5="http://schemas.microsoft.com/office/drawing/2016/5/11/chartex" xmlns:cx6="http://schemas.microsoft.com/office/drawing/2016/5/12/chartex" xmlns:cx7="http://schemas.microsoft.com/office/drawing/2016/5/13/chartex" xmlns:cx8="http://schemas.microsoft.com/office/drawing/2016/5/14/chartex" xmlns:mc="http://schemas.openxmlformats.org/markup-compatibility/2006" xmlns:aink="http://schemas.microsoft.com/office/drawing/2016/ink" xmlns:am3d="http://schemas.microsoft.com/office/drawing/2017/model3d" xmlns:o="urn:schemas-microsoft-com:office:office" xmlns:r="http://schemas.openxmlformats.org/officeDocument/2006/relationships" xmlns:m="http://schemas.openxmlformats.org/officeDocument/2006/math" xmlns:v="urn:schemas-microsoft-com:vml" xmlns:wp14="http://schemas.microsoft.com/office/word/2010/wordprocessingDrawing" xmlns:wp="http://schemas.openxmlformats.org/drawingml/2006/wordprocessingDrawing" xmlns:w10="urn:schemas-microsoft-com:office:word" xmlns:w="http://schemas.openxmlformats.org/wordprocessingml/2006/main" xmlns:w14="http://schemas.microsoft.com/office/word/2010/wordml" xmlns:w15="http://schemas.microsoft.com/office/word/2012/wordml" xmlns:w16cid="http://schemas.microsoft.com/office/word/2016/wordml/cid" xmlns:w16se="http://schemas.microsoft.com/office/word/2015/wordml/symex" xmlns:wpg="http://schemas.microsoft.com/office/word/2010/wordprocessingGroup" xmlns:wpi="http://schemas.microsoft.com/office/word/2010/wordprocessingInk" xmlns:wne="http://schemas.microsoft.com/office/word/2006/wordml" xmlns:wps="http://schemas.microsoft.com/office/word/2010/wordprocessingShape" mc:Ignorable="w14 w15 w16se w16cid wp14">
   <w:footnote w:type="separator" w:id="-1">
     <w:p>
       <w:pPr>
@@ -19995,7 +20024,7 @@
 </file>
 
 <file path=word/numbering.xml><?xml version="1.0" encoding="utf-8"?>
-<w:numbering xmlns:wpc="http://schemas.microsoft.com/office/word/2010/wordprocessingCanvas" xmlns:mc="http://schemas.openxmlformats.org/markup-compatibility/2006" xmlns:o="urn:schemas-microsoft-com:office:office" xmlns:r="http://schemas.openxmlformats.org/officeDocument/2006/relationships" xmlns:m="http://schemas.openxmlformats.org/officeDocument/2006/math" xmlns:v="urn:schemas-microsoft-com:vml" xmlns:wp14="http://schemas.microsoft.com/office/word/2010/wordprocessingDrawing" xmlns:wp="http://schemas.openxmlformats.org/drawingml/2006/wordprocessingDrawing" xmlns:w10="urn:schemas-microsoft-com:office:word" xmlns:w="http://schemas.openxmlformats.org/wordprocessingml/2006/main" xmlns:w14="http://schemas.microsoft.com/office/word/2010/wordml" xmlns:w15="http://schemas.microsoft.com/office/word/2012/wordml" xmlns:wpg="http://schemas.microsoft.com/office/word/2010/wordprocessingGroup" xmlns:wpi="http://schemas.microsoft.com/office/word/2010/wordprocessingInk" xmlns:wne="http://schemas.microsoft.com/office/word/2006/wordml" xmlns:wps="http://schemas.microsoft.com/office/word/2010/wordprocessingShape" mc:Ignorable="w14 w15 wp14">
+<w:numbering xmlns:wpc="http://schemas.microsoft.com/office/word/2010/wordprocessingCanvas" xmlns:cx="http://schemas.microsoft.com/office/drawing/2014/chartex" xmlns:cx1="http://schemas.microsoft.com/office/drawing/2015/9/8/chartex" xmlns:cx2="http://schemas.microsoft.com/office/drawing/2015/10/21/chartex" xmlns:cx3="http://schemas.microsoft.com/office/drawing/2016/5/9/chartex" xmlns:cx4="http://schemas.microsoft.com/office/drawing/2016/5/10/chartex" xmlns:cx5="http://schemas.microsoft.com/office/drawing/2016/5/11/chartex" xmlns:cx6="http://schemas.microsoft.com/office/drawing/2016/5/12/chartex" xmlns:cx7="http://schemas.microsoft.com/office/drawing/2016/5/13/chartex" xmlns:cx8="http://schemas.microsoft.com/office/drawing/2016/5/14/chartex" xmlns:mc="http://schemas.openxmlformats.org/markup-compatibility/2006" xmlns:aink="http://schemas.microsoft.com/office/drawing/2016/ink" xmlns:am3d="http://schemas.microsoft.com/office/drawing/2017/model3d" xmlns:o="urn:schemas-microsoft-com:office:office" xmlns:r="http://schemas.openxmlformats.org/officeDocument/2006/relationships" xmlns:m="http://schemas.openxmlformats.org/officeDocument/2006/math" xmlns:v="urn:schemas-microsoft-com:vml" xmlns:wp14="http://schemas.microsoft.com/office/word/2010/wordprocessingDrawing" xmlns:wp="http://schemas.openxmlformats.org/drawingml/2006/wordprocessingDrawing" xmlns:w10="urn:schemas-microsoft-com:office:word" xmlns:w="http://schemas.openxmlformats.org/wordprocessingml/2006/main" xmlns:w14="http://schemas.microsoft.com/office/word/2010/wordml" xmlns:w15="http://schemas.microsoft.com/office/word/2012/wordml" xmlns:w16cid="http://schemas.microsoft.com/office/word/2016/wordml/cid" xmlns:w16se="http://schemas.microsoft.com/office/word/2015/wordml/symex" xmlns:wpg="http://schemas.microsoft.com/office/word/2010/wordprocessingGroup" xmlns:wpi="http://schemas.microsoft.com/office/word/2010/wordprocessingInk" xmlns:wne="http://schemas.microsoft.com/office/word/2006/wordml" xmlns:wps="http://schemas.microsoft.com/office/word/2010/wordprocessingShape" mc:Ignorable="w14 w15 w16se w16cid wp14">
   <w:numPicBullet w:numPicBulletId="0">
     <w:pict>
       <v:shapetype id="_x0000_t75" coordsize="21600,21600" o:spt="75" o:preferrelative="t" path="m@4@5l@4@11@9@11@9@5xe" filled="f" stroked="f">
@@ -20017,7 +20046,7 @@
         <v:path o:extrusionok="f" gradientshapeok="t" o:connecttype="rect"/>
         <o:lock v:ext="edit" aspectratio="t"/>
       </v:shapetype>
-      <v:shape id="_x0000_i1029" type="#_x0000_t75" style="width:11.25pt;height:11.25pt" o:bullet="t">
+      <v:shape id="_x0000_i1030" type="#_x0000_t75" style="width:11.25pt;height:11.25pt" o:bullet="t">
         <v:imagedata r:id="rId1" o:title="mso24A2"/>
       </v:shape>
     </w:pict>
@@ -24753,7 +24782,7 @@
 </file>
 
 <file path=word/styles.xml><?xml version="1.0" encoding="utf-8"?>
-<w:styles xmlns:mc="http://schemas.openxmlformats.org/markup-compatibility/2006" xmlns:r="http://schemas.openxmlformats.org/officeDocument/2006/relationships" xmlns:w="http://schemas.openxmlformats.org/wordprocessingml/2006/main" xmlns:w14="http://schemas.microsoft.com/office/word/2010/wordml" xmlns:w15="http://schemas.microsoft.com/office/word/2012/wordml" mc:Ignorable="w14 w15">
+<w:styles xmlns:mc="http://schemas.openxmlformats.org/markup-compatibility/2006" xmlns:r="http://schemas.openxmlformats.org/officeDocument/2006/relationships" xmlns:w="http://schemas.openxmlformats.org/wordprocessingml/2006/main" xmlns:w14="http://schemas.microsoft.com/office/word/2010/wordml" xmlns:w15="http://schemas.microsoft.com/office/word/2012/wordml" xmlns:w16cid="http://schemas.microsoft.com/office/word/2016/wordml/cid" xmlns:w16se="http://schemas.microsoft.com/office/word/2015/wordml/symex" mc:Ignorable="w14 w15 w16se w16cid">
   <w:docDefaults>
     <w:rPrDefault>
       <w:rPr>
@@ -24777,7 +24806,7 @@
       </w:pPr>
     </w:pPrDefault>
   </w:docDefaults>
-  <w:latentStyles w:defLockedState="0" w:defUIPriority="99" w:defSemiHidden="0" w:defUnhideWhenUsed="0" w:defQFormat="0" w:count="371">
+  <w:latentStyles w:defLockedState="0" w:defUIPriority="99" w:defSemiHidden="0" w:defUnhideWhenUsed="0" w:defQFormat="0" w:count="375">
     <w:lsdException w:name="Normal" w:uiPriority="0" w:qFormat="1"/>
     <w:lsdException w:name="heading 1" w:uiPriority="9" w:qFormat="1"/>
     <w:lsdException w:name="heading 2" w:semiHidden="1" w:uiPriority="9" w:unhideWhenUsed="1" w:qFormat="1"/>
@@ -24883,7 +24912,6 @@
     <w:lsdException w:name="HTML Sample" w:semiHidden="1" w:unhideWhenUsed="1"/>
     <w:lsdException w:name="HTML Typewriter" w:semiHidden="1" w:unhideWhenUsed="1"/>
     <w:lsdException w:name="HTML Variable" w:semiHidden="1" w:unhideWhenUsed="1"/>
-    <w:lsdException w:name="Normal Table" w:semiHidden="1" w:unhideWhenUsed="1"/>
     <w:lsdException w:name="annotation subject" w:semiHidden="1" w:unhideWhenUsed="1"/>
     <w:lsdException w:name="No List" w:semiHidden="1" w:unhideWhenUsed="1"/>
     <w:lsdException w:name="Outline List 1" w:semiHidden="1" w:unhideWhenUsed="1"/>
@@ -24927,10 +24955,8 @@
     <w:lsdException w:name="Table Elegant" w:semiHidden="1" w:unhideWhenUsed="1"/>
     <w:lsdException w:name="Table Professional" w:semiHidden="1" w:unhideWhenUsed="1"/>
     <w:lsdException w:name="Table Subtle 1" w:semiHidden="1" w:unhideWhenUsed="1"/>
-    <w:lsdException w:name="Table Subtle 2" w:semiHidden="1" w:unhideWhenUsed="1"/>
     <w:lsdException w:name="Table Web 1" w:semiHidden="1" w:unhideWhenUsed="1"/>
     <w:lsdException w:name="Table Web 2" w:semiHidden="1" w:unhideWhenUsed="1"/>
-    <w:lsdException w:name="Table Web 3" w:semiHidden="1" w:unhideWhenUsed="1"/>
     <w:lsdException w:name="Balloon Text" w:semiHidden="1" w:unhideWhenUsed="1"/>
     <w:lsdException w:name="Table Grid" w:uiPriority="39"/>
     <w:lsdException w:name="Table Theme" w:semiHidden="1" w:unhideWhenUsed="1"/>
@@ -25149,6 +25175,10 @@
     <w:lsdException w:name="List Table 5 Dark Accent 6" w:uiPriority="50"/>
     <w:lsdException w:name="List Table 6 Colorful Accent 6" w:uiPriority="51"/>
     <w:lsdException w:name="List Table 7 Colorful Accent 6" w:uiPriority="52"/>
+    <w:lsdException w:name="Mention" w:semiHidden="1" w:unhideWhenUsed="1"/>
+    <w:lsdException w:name="Smart Hyperlink" w:semiHidden="1" w:unhideWhenUsed="1"/>
+    <w:lsdException w:name="Hashtag" w:semiHidden="1" w:unhideWhenUsed="1"/>
+    <w:lsdException w:name="Unresolved Mention" w:semiHidden="1" w:unhideWhenUsed="1"/>
   </w:latentStyles>
   <w:style w:type="paragraph" w:default="1" w:styleId="Normale">
     <w:name w:val="Normal"/>
@@ -25901,7 +25931,7 @@
 </file>
 
 <file path=customXml/itemProps1.xml><?xml version="1.0" encoding="utf-8"?>
-<ds:datastoreItem xmlns:ds="http://schemas.openxmlformats.org/officeDocument/2006/customXml" ds:itemID="{AE501225-F411-42A9-ADFF-184D00A9B2CF}">
+<ds:datastoreItem xmlns:ds="http://schemas.openxmlformats.org/officeDocument/2006/customXml" ds:itemID="{64D156C2-66D4-4D19-B091-0ADB68C3F333}">
   <ds:schemaRefs>
     <ds:schemaRef ds:uri="http://schemas.openxmlformats.org/officeDocument/2006/bibliography"/>
   </ds:schemaRefs>

</xml_diff>